<commit_message>
Sprint 4 Done (Pre-Review)
</commit_message>
<xml_diff>
--- a/Documentation.docx
+++ b/Documentation.docx
@@ -2213,6 +2213,24 @@
       </w:r>
       <w:r>
         <w:t xml:space="preserve"> and jumper cables, powered by a power bank on the right strap and controlled by the Arduino on the left strap below the breadboard.</w:t>
+      </w:r>
+    </w:p>
+    <w:p/>
+    <w:p>
+      <w:pPr>
+        <w:jc w:val="center"/>
+        <w:rPr>
+          <w:sz w:val="28"/>
+          <w:szCs w:val="28"/>
+        </w:rPr>
+      </w:pPr>
+      <w:r>
+        <w:rPr>
+          <w:sz w:val="28"/>
+          <w:szCs w:val="28"/>
+          <w:u w:val="single"/>
+        </w:rPr>
+        <w:t>Sprint 4 Review</w:t>
       </w:r>
       <w:bookmarkStart w:id="0" w:name="_GoBack"/>
       <w:bookmarkEnd w:id="0"/>
@@ -4306,7 +4324,7 @@
 </file>
 
 <file path=customXml/itemProps1.xml><?xml version="1.0" encoding="utf-8"?>
-<ds:datastoreItem xmlns:ds="http://schemas.openxmlformats.org/officeDocument/2006/customXml" ds:itemID="{1464C9B4-8E06-41EC-B876-1B6AE1F3D021}">
+<ds:datastoreItem xmlns:ds="http://schemas.openxmlformats.org/officeDocument/2006/customXml" ds:itemID="{9365E3CD-78A2-4192-A65A-9584A0941970}">
   <ds:schemaRefs>
     <ds:schemaRef ds:uri="http://schemas.openxmlformats.org/officeDocument/2006/bibliography"/>
   </ds:schemaRefs>

</xml_diff>